<commit_message>
Updated the last page
Updated the title of the last page
</commit_message>
<xml_diff>
--- a/English 2010/Annotated References.docx
+++ b/English 2010/Annotated References.docx
@@ -162,19 +162,7 @@
         <w:rPr>
           <w:rFonts w:ascii="Times New Roman" w:eastAsia="Times New Roman" w:hAnsi="Times New Roman" w:cs="Times New Roman"/>
         </w:rPr>
-        <w:t xml:space="preserve">September </w:t>
-      </w:r>
-      <w:r>
-        <w:rPr>
-          <w:rFonts w:ascii="Times New Roman" w:eastAsia="Times New Roman" w:hAnsi="Times New Roman" w:cs="Times New Roman"/>
-        </w:rPr>
-        <w:t>26</w:t>
-      </w:r>
-      <w:r>
-        <w:rPr>
-          <w:rFonts w:ascii="Times New Roman" w:eastAsia="Times New Roman" w:hAnsi="Times New Roman" w:cs="Times New Roman"/>
-        </w:rPr>
-        <w:t>, 2025</w:t>
+        <w:t>September 26, 2025</w:t>
       </w:r>
     </w:p>
     <w:p>
@@ -214,19 +202,11 @@
           <w:rFonts w:ascii="Times New Roman" w:eastAsia="Times New Roman" w:hAnsi="Times New Roman" w:cs="Times New Roman"/>
         </w:rPr>
       </w:pPr>
-      <w:proofErr w:type="spellStart"/>
-      <w:r>
-        <w:rPr>
-          <w:rFonts w:ascii="Times New Roman" w:eastAsia="Times New Roman" w:hAnsi="Times New Roman" w:cs="Times New Roman"/>
-        </w:rPr>
-        <w:t>Zendle</w:t>
-      </w:r>
-      <w:proofErr w:type="spellEnd"/>
-      <w:r>
-        <w:rPr>
-          <w:rFonts w:ascii="Times New Roman" w:eastAsia="Times New Roman" w:hAnsi="Times New Roman" w:cs="Times New Roman"/>
-        </w:rPr>
-        <w:t>, D., Meyer, R., &amp; Ballou, N. (2020). The changing face of desktop video game monetisation: An exploration of exposure to loot boxes, pay to win, and cosmetic microtransactions in the most-played Steam games of 2010-2019.</w:t>
+      <w:r>
+        <w:rPr>
+          <w:rFonts w:ascii="Times New Roman" w:eastAsia="Times New Roman" w:hAnsi="Times New Roman" w:cs="Times New Roman"/>
+        </w:rPr>
+        <w:t>Zendle, D., Meyer, R., &amp; Ballou, N. (2020). The changing face of desktop video game monetisation: An exploration of exposure to loot boxes, pay to win, and cosmetic microtransactions in the most-played Steam games of 2010-2019.</w:t>
       </w:r>
       <w:r>
         <w:rPr>
@@ -234,25 +214,7 @@
           <w:i/>
           <w:iCs/>
         </w:rPr>
-        <w:t> </w:t>
-      </w:r>
-      <w:proofErr w:type="spellStart"/>
-      <w:r>
-        <w:rPr>
-          <w:rFonts w:ascii="Times New Roman" w:eastAsia="Times New Roman" w:hAnsi="Times New Roman" w:cs="Times New Roman"/>
-          <w:i/>
-          <w:iCs/>
-        </w:rPr>
-        <w:t>PLoS</w:t>
-      </w:r>
-      <w:proofErr w:type="spellEnd"/>
-      <w:r>
-        <w:rPr>
-          <w:rFonts w:ascii="Times New Roman" w:eastAsia="Times New Roman" w:hAnsi="Times New Roman" w:cs="Times New Roman"/>
-          <w:i/>
-          <w:iCs/>
-        </w:rPr>
-        <w:t xml:space="preserve"> One, 15</w:t>
+        <w:t> PLoS One, 15</w:t>
       </w:r>
       <w:r>
         <w:rPr>
@@ -653,35 +615,7 @@
         <w:rPr>
           <w:rFonts w:ascii="Times New Roman" w:eastAsia="Times New Roman" w:hAnsi="Times New Roman" w:cs="Times New Roman"/>
         </w:rPr>
-        <w:t xml:space="preserve">Petrovskaya, E., &amp; </w:t>
-      </w:r>
-      <w:proofErr w:type="spellStart"/>
-      <w:r>
-        <w:rPr>
-          <w:rFonts w:ascii="Times New Roman" w:eastAsia="Times New Roman" w:hAnsi="Times New Roman" w:cs="Times New Roman"/>
-        </w:rPr>
-        <w:t>Zendle</w:t>
-      </w:r>
-      <w:proofErr w:type="spellEnd"/>
-      <w:r>
-        <w:rPr>
-          <w:rFonts w:ascii="Times New Roman" w:eastAsia="Times New Roman" w:hAnsi="Times New Roman" w:cs="Times New Roman"/>
-        </w:rPr>
-        <w:t xml:space="preserve">, D. (2022). Predatory Monetisation? A </w:t>
-      </w:r>
-      <w:proofErr w:type="spellStart"/>
-      <w:r>
-        <w:rPr>
-          <w:rFonts w:ascii="Times New Roman" w:eastAsia="Times New Roman" w:hAnsi="Times New Roman" w:cs="Times New Roman"/>
-        </w:rPr>
-        <w:t>Categorisation</w:t>
-      </w:r>
-      <w:proofErr w:type="spellEnd"/>
-      <w:r>
-        <w:rPr>
-          <w:rFonts w:ascii="Times New Roman" w:eastAsia="Times New Roman" w:hAnsi="Times New Roman" w:cs="Times New Roman"/>
-        </w:rPr>
-        <w:t xml:space="preserve"> of Unfair, Misleading and Aggressive Monetisation Techniques in Digital Games from the Player Perspective: JBE.</w:t>
+        <w:t>Petrovskaya, E., &amp; Zendle, D. (2022). Predatory Monetisation? A Categorisation of Unfair, Misleading and Aggressive Monetisation Techniques in Digital Games from the Player Perspective: JBE.</w:t>
       </w:r>
       <w:r>
         <w:rPr>
@@ -818,13 +752,7 @@
         <w:rPr>
           <w:rFonts w:ascii="Times New Roman" w:eastAsia="Times New Roman" w:hAnsi="Times New Roman" w:cs="Times New Roman"/>
         </w:rPr>
-        <w:t>HOW I AM GOING TO USE THIS IN MY ARTICLE</w:t>
-      </w:r>
-      <w:r>
-        <w:rPr>
-          <w:rFonts w:ascii="Times New Roman" w:eastAsia="Times New Roman" w:hAnsi="Times New Roman" w:cs="Times New Roman"/>
-        </w:rPr>
-        <w:t>:</w:t>
+        <w:t>HOW I AM GOING TO USE THIS IN MY ARTICLE:</w:t>
       </w:r>
     </w:p>
     <w:p>
@@ -866,7 +794,6 @@
     <w:p>
       <w:pPr>
         <w:spacing w:line="480" w:lineRule="auto"/>
-        <w:ind w:firstLine="720"/>
         <w:jc w:val="center"/>
         <w:rPr>
           <w:rFonts w:ascii="Times New Roman" w:eastAsia="Times New Roman" w:hAnsi="Times New Roman" w:cs="Times New Roman"/>
@@ -883,31 +810,6 @@
     <w:p>
       <w:pPr>
         <w:spacing w:line="480" w:lineRule="auto"/>
-        <w:rPr>
-          <w:rFonts w:ascii="Times New Roman" w:eastAsia="Times New Roman" w:hAnsi="Times New Roman" w:cs="Times New Roman"/>
-          <w:b/>
-          <w:bCs/>
-        </w:rPr>
-      </w:pPr>
-    </w:p>
-    <w:p>
-      <w:pPr>
-        <w:spacing w:line="480" w:lineRule="auto"/>
-        <w:jc w:val="center"/>
-        <w:rPr>
-          <w:rFonts w:ascii="Times New Roman" w:eastAsia="Times New Roman" w:hAnsi="Times New Roman" w:cs="Times New Roman"/>
-        </w:rPr>
-      </w:pPr>
-      <w:r>
-        <w:rPr>
-          <w:rFonts w:ascii="Times New Roman" w:eastAsia="Times New Roman" w:hAnsi="Times New Roman" w:cs="Times New Roman"/>
-        </w:rPr>
-        <w:t>ANNOTATED REFERENCES</w:t>
-      </w:r>
-    </w:p>
-    <w:p>
-      <w:pPr>
-        <w:spacing w:line="480" w:lineRule="auto"/>
         <w:ind w:left="720" w:hanging="720"/>
         <w:rPr>
           <w:rFonts w:ascii="Times New Roman" w:eastAsia="Times New Roman" w:hAnsi="Times New Roman" w:cs="Times New Roman"/>
@@ -917,35 +819,7 @@
         <w:rPr>
           <w:rFonts w:ascii="Times New Roman" w:eastAsia="Times New Roman" w:hAnsi="Times New Roman" w:cs="Times New Roman"/>
         </w:rPr>
-        <w:t xml:space="preserve">Petrovskaya, E., &amp; </w:t>
-      </w:r>
-      <w:proofErr w:type="spellStart"/>
-      <w:r>
-        <w:rPr>
-          <w:rFonts w:ascii="Times New Roman" w:eastAsia="Times New Roman" w:hAnsi="Times New Roman" w:cs="Times New Roman"/>
-        </w:rPr>
-        <w:t>Zendle</w:t>
-      </w:r>
-      <w:proofErr w:type="spellEnd"/>
-      <w:r>
-        <w:rPr>
-          <w:rFonts w:ascii="Times New Roman" w:eastAsia="Times New Roman" w:hAnsi="Times New Roman" w:cs="Times New Roman"/>
-        </w:rPr>
-        <w:t xml:space="preserve">, D. (2022). Predatory Monetisation? A </w:t>
-      </w:r>
-      <w:proofErr w:type="spellStart"/>
-      <w:r>
-        <w:rPr>
-          <w:rFonts w:ascii="Times New Roman" w:eastAsia="Times New Roman" w:hAnsi="Times New Roman" w:cs="Times New Roman"/>
-        </w:rPr>
-        <w:t>Categorisation</w:t>
-      </w:r>
-      <w:proofErr w:type="spellEnd"/>
-      <w:r>
-        <w:rPr>
-          <w:rFonts w:ascii="Times New Roman" w:eastAsia="Times New Roman" w:hAnsi="Times New Roman" w:cs="Times New Roman"/>
-        </w:rPr>
-        <w:t xml:space="preserve"> of Unfair, Misleading and Aggressive Monetisation Techniques in Digital Games from the Player Perspective: JBE.</w:t>
+        <w:t>Petrovskaya, E., &amp; Zendle, D. (2022). Predatory Monetisation? A Categorisation of Unfair, Misleading and Aggressive Monetisation Techniques in Digital Games from the Player Perspective: JBE.</w:t>
       </w:r>
       <w:r>
         <w:rPr>
@@ -1017,19 +891,11 @@
           <w:rFonts w:ascii="Times New Roman" w:eastAsia="Times New Roman" w:hAnsi="Times New Roman" w:cs="Times New Roman"/>
         </w:rPr>
       </w:pPr>
-      <w:proofErr w:type="spellStart"/>
-      <w:r>
-        <w:rPr>
-          <w:rFonts w:ascii="Times New Roman" w:eastAsia="Times New Roman" w:hAnsi="Times New Roman" w:cs="Times New Roman"/>
-        </w:rPr>
-        <w:t>Zendle</w:t>
-      </w:r>
-      <w:proofErr w:type="spellEnd"/>
-      <w:r>
-        <w:rPr>
-          <w:rFonts w:ascii="Times New Roman" w:eastAsia="Times New Roman" w:hAnsi="Times New Roman" w:cs="Times New Roman"/>
-        </w:rPr>
-        <w:t>, D., Meyer, R., &amp; Ballou, N. (2020). The changing face of desktop video game monetisation: An exploration of exposure to loot boxes, pay to win, and cosmetic microtransactions in the most-played Steam games of 2010-2019.</w:t>
+      <w:r>
+        <w:rPr>
+          <w:rFonts w:ascii="Times New Roman" w:eastAsia="Times New Roman" w:hAnsi="Times New Roman" w:cs="Times New Roman"/>
+        </w:rPr>
+        <w:t>Zendle, D., Meyer, R., &amp; Ballou, N. (2020). The changing face of desktop video game monetisation: An exploration of exposure to loot boxes, pay to win, and cosmetic microtransactions in the most-played Steam games of 2010-2019.</w:t>
       </w:r>
       <w:r>
         <w:rPr>
@@ -1037,18 +903,8 @@
           <w:i/>
           <w:iCs/>
         </w:rPr>
-        <w:t> </w:t>
-      </w:r>
-      <w:proofErr w:type="spellStart"/>
-      <w:r>
-        <w:rPr>
-          <w:rFonts w:ascii="Times New Roman" w:eastAsia="Times New Roman" w:hAnsi="Times New Roman" w:cs="Times New Roman"/>
-          <w:i/>
-          <w:iCs/>
-        </w:rPr>
-        <w:t>PLoS</w:t>
-      </w:r>
-      <w:proofErr w:type="spellEnd"/>
+        <w:t> PLoS</w:t>
+      </w:r>
     </w:p>
     <w:p>
       <w:pPr>
@@ -1984,6 +1840,7 @@
   <w:style w:type="character" w:default="1" w:styleId="DefaultParagraphFont">
     <w:name w:val="Default Paragraph Font"/>
     <w:uiPriority w:val="1"/>
+    <w:semiHidden/>
     <w:unhideWhenUsed/>
   </w:style>
   <w:style w:type="table" w:default="1" w:styleId="TableNormal">

</xml_diff>